<commit_message>
Commit 5:"Add to final and antagoniste"
</commit_message>
<xml_diff>
--- a/FacundoCanellada/proyectoFinal.docx
+++ b/FacundoCanellada/proyectoFinal.docx
@@ -42,7 +42,19 @@
         <w:rPr>
           <w:rFonts w:ascii="Courier New" w:hAnsi="Courier New" w:cs="Courier New"/>
         </w:rPr>
-        <w:t xml:space="preserve">estudiantes de cine se dirige hacia la isla remota llamada(nombre), ubicada en el </w:t>
+        <w:t>estudiantes de cine</w:t>
+      </w:r>
+      <w:r>
+        <w:rPr>
+          <w:rFonts w:ascii="Courier New" w:hAnsi="Courier New" w:cs="Courier New"/>
+        </w:rPr>
+        <w:t xml:space="preserve">, </w:t>
+      </w:r>
+      <w:r>
+        <w:rPr>
+          <w:rFonts w:ascii="Courier New" w:hAnsi="Courier New" w:cs="Courier New"/>
+        </w:rPr>
+        <w:t xml:space="preserve">se dirige hacia la isla remota llamada(nombre), ubicada en el </w:t>
       </w:r>
       <w:r>
         <w:rPr>
@@ -78,25 +90,7 @@
         <w:rPr>
           <w:rFonts w:ascii="Courier New" w:hAnsi="Courier New" w:cs="Courier New"/>
         </w:rPr>
-        <w:t xml:space="preserve">Debido a la </w:t>
-      </w:r>
-      <w:r>
-        <w:rPr>
-          <w:rFonts w:ascii="Courier New" w:hAnsi="Courier New" w:cs="Courier New"/>
-        </w:rPr>
-        <w:t>lejanía</w:t>
-      </w:r>
-      <w:r>
-        <w:rPr>
-          <w:rFonts w:ascii="Courier New" w:hAnsi="Courier New" w:cs="Courier New"/>
-        </w:rPr>
-        <w:t xml:space="preserve"> de la isla la única forma de llegar es en avioneta</w:t>
-      </w:r>
-      <w:r>
-        <w:rPr>
-          <w:rFonts w:ascii="Courier New" w:hAnsi="Courier New" w:cs="Courier New"/>
-        </w:rPr>
-        <w:t xml:space="preserve">. </w:t>
+        <w:t xml:space="preserve">Debido a la lejanía de la isla la única forma de llegar es en avioneta. </w:t>
       </w:r>
       <w:r>
         <w:rPr>
@@ -168,7 +162,13 @@
         <w:rPr>
           <w:rFonts w:ascii="Courier New" w:hAnsi="Courier New" w:cs="Courier New"/>
         </w:rPr>
-        <w:t>pasar sucesos extraños</w:t>
+        <w:t>ocurrir</w:t>
+      </w:r>
+      <w:r>
+        <w:rPr>
+          <w:rFonts w:ascii="Courier New" w:hAnsi="Courier New" w:cs="Courier New"/>
+        </w:rPr>
+        <w:t xml:space="preserve"> sucesos extraños</w:t>
       </w:r>
       <w:r>
         <w:rPr>
@@ -186,7 +186,19 @@
         <w:rPr>
           <w:rFonts w:ascii="Courier New" w:hAnsi="Courier New" w:cs="Courier New"/>
         </w:rPr>
-        <w:t>a, el cual se escucha cada vez más cerca, a su vez el clima cambia drásticamente, el ambiente se cubre de una niebla intensa a medida que desciende la temperatura comienzan a caer copos de nieve, el ruido se vuelve más intenso y a lo lejos divisan una figura</w:t>
+        <w:t>a, el cual se escucha cada vez más cerca, a su vez el clima cambia drásticamente, el ambiente se cubre de una niebla intensa a medida que desciende la temperatura</w:t>
+      </w:r>
+      <w:r>
+        <w:rPr>
+          <w:rFonts w:ascii="Courier New" w:hAnsi="Courier New" w:cs="Courier New"/>
+        </w:rPr>
+        <w:t>, y</w:t>
+      </w:r>
+      <w:r>
+        <w:rPr>
+          <w:rFonts w:ascii="Courier New" w:hAnsi="Courier New" w:cs="Courier New"/>
+        </w:rPr>
+        <w:t xml:space="preserve"> comienzan a caer copos de nieve, el ruido se vuelve más intenso y a lo lejos divisan una figura</w:t>
       </w:r>
       <w:r>
         <w:rPr>
@@ -218,7 +230,43 @@
         <w:rPr>
           <w:rFonts w:ascii="Courier New" w:hAnsi="Courier New" w:cs="Courier New"/>
         </w:rPr>
-        <w:t>, y el clima se pone más inestable, comienza a llover por el camino. Lo encuentran enredado entre las ramas de un árbol, con el cuerpo mutilado y sin vida.</w:t>
+        <w:t>, y el clima se pone más inestable, comienza a llover por el camino.</w:t>
+      </w:r>
+      <w:r>
+        <w:rPr>
+          <w:rFonts w:ascii="Courier New" w:hAnsi="Courier New" w:cs="Courier New"/>
+        </w:rPr>
+        <w:t xml:space="preserve"> Encuentran su </w:t>
+      </w:r>
+      <w:r>
+        <w:rPr>
+          <w:rFonts w:ascii="Courier New" w:hAnsi="Courier New" w:cs="Courier New"/>
+        </w:rPr>
+        <w:t>rastro,</w:t>
+      </w:r>
+      <w:r>
+        <w:rPr>
+          <w:rFonts w:ascii="Courier New" w:hAnsi="Courier New" w:cs="Courier New"/>
+        </w:rPr>
+        <w:t xml:space="preserve"> pero,</w:t>
+      </w:r>
+      <w:r>
+        <w:rPr>
+          <w:rFonts w:ascii="Courier New" w:hAnsi="Courier New" w:cs="Courier New"/>
+        </w:rPr>
+        <w:t xml:space="preserve"> </w:t>
+      </w:r>
+      <w:r>
+        <w:rPr>
+          <w:rFonts w:ascii="Courier New" w:hAnsi="Courier New" w:cs="Courier New"/>
+        </w:rPr>
+        <w:t>l</w:t>
+      </w:r>
+      <w:r>
+        <w:rPr>
+          <w:rFonts w:ascii="Courier New" w:hAnsi="Courier New" w:cs="Courier New"/>
+        </w:rPr>
+        <w:t>o encuentran enredado entre las ramas de un árbol, con el cuerpo mutilado y sin vida.</w:t>
       </w:r>
     </w:p>
     <w:p>
@@ -269,6 +317,7 @@
         <w:rPr>
           <w:rFonts w:ascii="Courier New" w:hAnsi="Courier New" w:cs="Courier New"/>
         </w:rPr>
+        <w:lastRenderedPageBreak/>
         <w:tab/>
         <w:t xml:space="preserve">Mientras transcurre el tiempo conocen a un ermitaño, que les explica sobre los sucesos extraños que </w:t>
       </w:r>
@@ -282,26 +331,115 @@
         <w:rPr>
           <w:rFonts w:ascii="Courier New" w:hAnsi="Courier New" w:cs="Courier New"/>
         </w:rPr>
-        <w:t xml:space="preserve"> en </w:t>
-      </w:r>
-      <w:r>
-        <w:rPr>
-          <w:rFonts w:ascii="Courier New" w:hAnsi="Courier New" w:cs="Courier New"/>
-        </w:rPr>
-        <w:lastRenderedPageBreak/>
-        <w:t>la isla</w:t>
-      </w:r>
-      <w:r>
-        <w:rPr>
-          <w:rFonts w:ascii="Courier New" w:hAnsi="Courier New" w:cs="Courier New"/>
-        </w:rPr>
-        <w:t>. Les explica sobre el origen de una maldición que fue tiene la isla, narrando los hechos ocurridos hace tiempo</w:t>
-      </w:r>
-      <w:r>
-        <w:rPr>
-          <w:rFonts w:ascii="Courier New" w:hAnsi="Courier New" w:cs="Courier New"/>
-        </w:rPr>
-        <w:t xml:space="preserve">. Lo que si les advierte que habita un ser muy antiguo que excede la comprensión de lógica. Ahora que Henry sabe la verdad, es consciente de que el espíritu de Liam no va a tener descanso hasta que lo libere de la maldición. </w:t>
+        <w:t xml:space="preserve"> en la isla</w:t>
+      </w:r>
+      <w:r>
+        <w:rPr>
+          <w:rFonts w:ascii="Courier New" w:hAnsi="Courier New" w:cs="Courier New"/>
+        </w:rPr>
+        <w:t>. Les explica sobre el origen de una maldición que tiene la isla, narrando los hechos ocurridos hace tiempo</w:t>
+      </w:r>
+      <w:r>
+        <w:rPr>
+          <w:rFonts w:ascii="Courier New" w:hAnsi="Courier New" w:cs="Courier New"/>
+        </w:rPr>
+        <w:t xml:space="preserve">. Lo que si les advierte que habita un ser muy antiguo que excede </w:t>
+      </w:r>
+      <w:r>
+        <w:rPr>
+          <w:rFonts w:ascii="Courier New" w:hAnsi="Courier New" w:cs="Courier New"/>
+        </w:rPr>
+        <w:t>su</w:t>
+      </w:r>
+      <w:r>
+        <w:rPr>
+          <w:rFonts w:ascii="Courier New" w:hAnsi="Courier New" w:cs="Courier New"/>
+        </w:rPr>
+        <w:t xml:space="preserve"> comprensión. </w:t>
+      </w:r>
+    </w:p>
+    <w:p>
+      <w:pPr>
+        <w:rPr>
+          <w:rFonts w:ascii="Courier New" w:hAnsi="Courier New" w:cs="Courier New"/>
+        </w:rPr>
+      </w:pPr>
+      <w:r>
+        <w:rPr>
+          <w:rFonts w:ascii="Courier New" w:hAnsi="Courier New" w:cs="Courier New"/>
+        </w:rPr>
+        <w:tab/>
+        <w:t xml:space="preserve">Visto esto, Henry decide comenzar a investigar lo ocurrido para honrar la muerte de su mejor amigo. El </w:t>
+      </w:r>
+      <w:r>
+        <w:rPr>
+          <w:rFonts w:ascii="Courier New" w:hAnsi="Courier New" w:cs="Courier New"/>
+        </w:rPr>
+        <w:t>productor (</w:t>
+      </w:r>
+      <w:r>
+        <w:rPr>
+          <w:rFonts w:ascii="Courier New" w:hAnsi="Courier New" w:cs="Courier New"/>
+        </w:rPr>
+        <w:t xml:space="preserve">) se opone, dice que es mejor esperar hasta que la tormenta cese. Henry se opone totalmente, y decide descubrir por su parte lo que le paso a su amigo. Cuando se esta marchando la conductora(nombre) le dice que lo va a acompañar, quiere </w:t>
+      </w:r>
+      <w:r>
+        <w:rPr>
+          <w:rFonts w:ascii="Courier New" w:hAnsi="Courier New" w:cs="Courier New"/>
+        </w:rPr>
+        <w:t>descifrar todo lo que ocurrió.</w:t>
+      </w:r>
+    </w:p>
+    <w:p>
+      <w:pPr>
+        <w:rPr>
+          <w:rFonts w:ascii="Courier New" w:hAnsi="Courier New" w:cs="Courier New"/>
+        </w:rPr>
+      </w:pPr>
+      <w:r>
+        <w:rPr>
+          <w:rFonts w:ascii="Courier New" w:hAnsi="Courier New" w:cs="Courier New"/>
+        </w:rPr>
+        <w:tab/>
+        <w:t xml:space="preserve">Inician el viaje, Henry le dice a productora(nombre) que encontró la grabadora de Liam cuando lo hallaron sin vida. Escuchan los audios y logran descifrar algunos sonidos extraños, estos los guían nuevamente hacia la selva y/o el antiguo pueblo. Cuando llegan allí vuelven a encontrarse con criaturas extrañas que los amenazan, también tienen que sortear rompecabezas que los encaminan hacia una supuesta solución. Logrados sortear todos los inconvenientes, llegan hacia un lugar escondido del </w:t>
+      </w:r>
+      <w:r>
+        <w:rPr>
+          <w:rFonts w:ascii="Courier New" w:hAnsi="Courier New" w:cs="Courier New"/>
+        </w:rPr>
+        <w:t>pueblo (</w:t>
+      </w:r>
+      <w:r>
+        <w:rPr>
+          <w:rFonts w:ascii="Courier New" w:hAnsi="Courier New" w:cs="Courier New"/>
+        </w:rPr>
+        <w:t>cripta, bodega, lo que se nos ocurra)</w:t>
+      </w:r>
+      <w:r>
+        <w:rPr>
+          <w:rFonts w:ascii="Courier New" w:hAnsi="Courier New" w:cs="Courier New"/>
+        </w:rPr>
+        <w:t>.</w:t>
+      </w:r>
+    </w:p>
+    <w:p>
+      <w:pPr>
+        <w:rPr>
+          <w:rFonts w:ascii="Courier New" w:hAnsi="Courier New" w:cs="Courier New"/>
+        </w:rPr>
+      </w:pPr>
+      <w:r>
+        <w:rPr>
+          <w:rFonts w:ascii="Courier New" w:hAnsi="Courier New" w:cs="Courier New"/>
+        </w:rPr>
+        <w:tab/>
+        <w:t>Se revela una figura con cuernos, túnica negra, de gran tamaño, imponente.</w:t>
+      </w:r>
+      <w:r>
+        <w:rPr>
+          <w:rFonts w:ascii="Courier New" w:hAnsi="Courier New" w:cs="Courier New"/>
+        </w:rPr>
+        <w:t xml:space="preserve"> Henry descubre junto con la locutora(nombre) que esta figura es el espíritu corrupto de Liam, la isla se apodero del cuándo murió. Logran derrotarlo y el espíritu de Liam logra descansar en paz. El grupo se va de la isla con un sabor agridulce en la boca, perdieron a su amigo, pero lograron que descanse en paz.</w:t>
       </w:r>
     </w:p>
     <w:p>
@@ -418,6 +556,7 @@
           <w:b/>
           <w:bCs/>
         </w:rPr>
+        <w:lastRenderedPageBreak/>
         <w:t>_ Personal:</w:t>
       </w:r>
     </w:p>
@@ -439,13 +578,7 @@
         <w:rPr>
           <w:rFonts w:ascii="Courier New" w:hAnsi="Courier New" w:cs="Courier New"/>
         </w:rPr>
-        <w:t xml:space="preserve"> </w:t>
-      </w:r>
-      <w:r>
-        <w:rPr>
-          <w:rFonts w:ascii="Courier New" w:hAnsi="Courier New" w:cs="Courier New"/>
-        </w:rPr>
-        <w:t>Se independizo a temprana edad.</w:t>
+        <w:t xml:space="preserve"> Se independizo a temprana edad.</w:t>
       </w:r>
       <w:r>
         <w:rPr>
@@ -457,13 +590,7 @@
         <w:rPr>
           <w:rFonts w:ascii="Courier New" w:hAnsi="Courier New" w:cs="Courier New"/>
         </w:rPr>
-        <w:t xml:space="preserve"> Sus amigos son sus compañeros de grupo. Con el que mejor relación tiene es con Liam.</w:t>
-      </w:r>
-      <w:r>
-        <w:rPr>
-          <w:rFonts w:ascii="Courier New" w:hAnsi="Courier New" w:cs="Courier New"/>
-        </w:rPr>
-        <w:t xml:space="preserve"> Tiene novia, su relación es estable. </w:t>
+        <w:t xml:space="preserve"> Sus amigos son sus compañeros de grupo. Con el que mejor relación tiene es con Liam. Tiene novia, su relación es estable. </w:t>
       </w:r>
     </w:p>
     <w:p>
@@ -576,6 +703,254 @@
         <w:rPr>
           <w:rFonts w:ascii="Courier New" w:hAnsi="Courier New" w:cs="Courier New"/>
         </w:rPr>
+        <w:t>_Físico:</w:t>
+      </w:r>
+      <w:r>
+        <w:rPr>
+          <w:rFonts w:ascii="Courier New" w:hAnsi="Courier New" w:cs="Courier New"/>
+        </w:rPr>
+        <w:t xml:space="preserve"> 184 hectáreas, ambiente tropical, ubicada en el Océano Pacifico.</w:t>
+      </w:r>
+      <w:r>
+        <w:rPr>
+          <w:rFonts w:ascii="Courier New" w:hAnsi="Courier New" w:cs="Courier New"/>
+        </w:rPr>
+        <w:t xml:space="preserve"> </w:t>
+      </w:r>
+    </w:p>
+    <w:p>
+      <w:pPr>
+        <w:rPr>
+          <w:rFonts w:ascii="Courier New" w:hAnsi="Courier New" w:cs="Courier New"/>
+        </w:rPr>
+      </w:pPr>
+      <w:r>
+        <w:rPr>
+          <w:rFonts w:ascii="Courier New" w:hAnsi="Courier New" w:cs="Courier New"/>
+        </w:rPr>
+        <w:t>_Profesional:</w:t>
+      </w:r>
+      <w:r>
+        <w:rPr>
+          <w:rFonts w:ascii="Courier New" w:hAnsi="Courier New" w:cs="Courier New"/>
+        </w:rPr>
+        <w:t xml:space="preserve"> No deja entrar ni salir a ninguna persona sin represalias por la maldición.</w:t>
+      </w:r>
+    </w:p>
+    <w:p>
+      <w:pPr>
+        <w:rPr>
+          <w:rFonts w:ascii="Courier New" w:hAnsi="Courier New" w:cs="Courier New"/>
+        </w:rPr>
+      </w:pPr>
+      <w:r>
+        <w:rPr>
+          <w:rFonts w:ascii="Courier New" w:hAnsi="Courier New" w:cs="Courier New"/>
+        </w:rPr>
+        <w:t>_Personal:</w:t>
+      </w:r>
+      <w:r>
+        <w:rPr>
+          <w:rFonts w:ascii="Courier New" w:hAnsi="Courier New" w:cs="Courier New"/>
+        </w:rPr>
+        <w:t xml:space="preserve"> </w:t>
+      </w:r>
+    </w:p>
+    <w:p>
+      <w:pPr>
+        <w:rPr>
+          <w:rFonts w:ascii="Courier New" w:hAnsi="Courier New" w:cs="Courier New"/>
+        </w:rPr>
+      </w:pPr>
+      <w:r>
+        <w:rPr>
+          <w:rFonts w:ascii="Courier New" w:hAnsi="Courier New" w:cs="Courier New"/>
+        </w:rPr>
+        <w:t>_Social:</w:t>
+      </w:r>
+    </w:p>
+    <w:p>
+      <w:pPr>
+        <w:rPr>
+          <w:rFonts w:ascii="Courier New" w:hAnsi="Courier New" w:cs="Courier New"/>
+        </w:rPr>
+      </w:pPr>
+      <w:r>
+        <w:rPr>
+          <w:rFonts w:ascii="Courier New" w:hAnsi="Courier New" w:cs="Courier New"/>
+        </w:rPr>
+        <w:t>_Psíquico:</w:t>
+      </w:r>
+    </w:p>
+    <w:p>
+      <w:pPr>
+        <w:rPr>
+          <w:rFonts w:ascii="Courier New" w:hAnsi="Courier New" w:cs="Courier New"/>
+        </w:rPr>
+      </w:pPr>
+      <w:r>
+        <w:rPr>
+          <w:rFonts w:ascii="Courier New" w:hAnsi="Courier New" w:cs="Courier New"/>
+        </w:rPr>
+        <w:t>_Privado:</w:t>
+      </w:r>
+    </w:p>
+    <w:p>
+      <w:pPr>
+        <w:rPr>
+          <w:rFonts w:ascii="Courier New" w:hAnsi="Courier New" w:cs="Courier New"/>
+          <w:color w:val="FFFFFF" w:themeColor="background1"/>
+        </w:rPr>
+      </w:pPr>
+      <w:r>
+        <w:rPr>
+          <w:rFonts w:ascii="Courier New" w:hAnsi="Courier New" w:cs="Courier New"/>
+          <w:color w:val="FFFFFF" w:themeColor="background1"/>
+          <w:highlight w:val="darkRed"/>
+        </w:rPr>
+        <w:t>Avatar de la Isla</w:t>
+      </w:r>
+      <w:r>
+        <w:rPr>
+          <w:rFonts w:ascii="Courier New" w:hAnsi="Courier New" w:cs="Courier New"/>
+          <w:color w:val="FFFFFF" w:themeColor="background1"/>
+          <w:highlight w:val="darkRed"/>
+        </w:rPr>
+        <w:t>; antagonista</w:t>
+      </w:r>
+    </w:p>
+    <w:p>
+      <w:pPr>
+        <w:rPr>
+          <w:rFonts w:ascii="Courier New" w:hAnsi="Courier New" w:cs="Courier New"/>
+        </w:rPr>
+      </w:pPr>
+      <w:r>
+        <w:rPr>
+          <w:rFonts w:ascii="Courier New" w:hAnsi="Courier New" w:cs="Courier New"/>
+        </w:rPr>
+        <w:t xml:space="preserve">_Físico: </w:t>
+      </w:r>
+      <w:r>
+        <w:rPr>
+          <w:rFonts w:ascii="Courier New" w:hAnsi="Courier New" w:cs="Courier New"/>
+        </w:rPr>
+        <w:t xml:space="preserve">Alto 2,10m. Delgado, 80kg. Viste una </w:t>
+      </w:r>
+      <w:r>
+        <w:rPr>
+          <w:rFonts w:ascii="Courier New" w:hAnsi="Courier New" w:cs="Courier New"/>
+        </w:rPr>
+        <w:t>túnica</w:t>
+      </w:r>
+      <w:r>
+        <w:rPr>
+          <w:rFonts w:ascii="Courier New" w:hAnsi="Courier New" w:cs="Courier New"/>
+        </w:rPr>
+        <w:t xml:space="preserve"> negra, su cabeza es un esqueleto con cuernos, </w:t>
+      </w:r>
+      <w:r>
+        <w:rPr>
+          <w:rFonts w:ascii="Courier New" w:hAnsi="Courier New" w:cs="Courier New"/>
+        </w:rPr>
+        <w:t>lo rodean cuervos, deja una estela de oscuridad con sus pasos</w:t>
+      </w:r>
+      <w:r>
+        <w:rPr>
+          <w:rFonts w:ascii="Courier New" w:hAnsi="Courier New" w:cs="Courier New"/>
+        </w:rPr>
+        <w:t xml:space="preserve">. </w:t>
+      </w:r>
+    </w:p>
+    <w:p>
+      <w:pPr>
+        <w:rPr>
+          <w:rFonts w:ascii="Courier New" w:hAnsi="Courier New" w:cs="Courier New"/>
+        </w:rPr>
+      </w:pPr>
+      <w:r>
+        <w:rPr>
+          <w:rFonts w:ascii="Courier New" w:hAnsi="Courier New" w:cs="Courier New"/>
+        </w:rPr>
+        <w:t xml:space="preserve">_Profesional: </w:t>
+      </w:r>
+      <w:r>
+        <w:rPr>
+          <w:rFonts w:ascii="Courier New" w:hAnsi="Courier New" w:cs="Courier New"/>
+        </w:rPr>
+        <w:t>Corrompen las almas de las personas que mueren en la ciudad.</w:t>
+      </w:r>
+    </w:p>
+    <w:p>
+      <w:pPr>
+        <w:rPr>
+          <w:rFonts w:ascii="Courier New" w:hAnsi="Courier New" w:cs="Courier New"/>
+        </w:rPr>
+      </w:pPr>
+      <w:r>
+        <w:rPr>
+          <w:rFonts w:ascii="Courier New" w:hAnsi="Courier New" w:cs="Courier New"/>
+        </w:rPr>
+        <w:t xml:space="preserve">_Personal: </w:t>
+      </w:r>
+    </w:p>
+    <w:p>
+      <w:pPr>
+        <w:rPr>
+          <w:rFonts w:ascii="Courier New" w:hAnsi="Courier New" w:cs="Courier New"/>
+        </w:rPr>
+      </w:pPr>
+      <w:r>
+        <w:rPr>
+          <w:rFonts w:ascii="Courier New" w:hAnsi="Courier New" w:cs="Courier New"/>
+        </w:rPr>
+        <w:t>_Social:</w:t>
+      </w:r>
+    </w:p>
+    <w:p>
+      <w:pPr>
+        <w:rPr>
+          <w:rFonts w:ascii="Courier New" w:hAnsi="Courier New" w:cs="Courier New"/>
+        </w:rPr>
+      </w:pPr>
+      <w:r>
+        <w:rPr>
+          <w:rFonts w:ascii="Courier New" w:hAnsi="Courier New" w:cs="Courier New"/>
+        </w:rPr>
+        <w:t>_Psíquico:</w:t>
+      </w:r>
+    </w:p>
+    <w:p>
+      <w:pPr>
+        <w:rPr>
+          <w:rFonts w:ascii="Courier New" w:hAnsi="Courier New" w:cs="Courier New"/>
+        </w:rPr>
+      </w:pPr>
+      <w:r>
+        <w:rPr>
+          <w:rFonts w:ascii="Courier New" w:hAnsi="Courier New" w:cs="Courier New"/>
+        </w:rPr>
+        <w:t>_Privado:</w:t>
+      </w:r>
+    </w:p>
+    <w:p>
+      <w:pPr>
+        <w:rPr>
+          <w:rFonts w:ascii="Courier New" w:hAnsi="Courier New" w:cs="Courier New"/>
+        </w:rPr>
+      </w:pPr>
+    </w:p>
+    <w:p>
+      <w:pPr>
+        <w:rPr>
+          <w:rFonts w:ascii="Courier New" w:hAnsi="Courier New" w:cs="Courier New"/>
+        </w:rPr>
+      </w:pPr>
+      <w:r>
+        <w:rPr>
+          <w:rFonts w:ascii="Courier New" w:hAnsi="Courier New" w:cs="Courier New"/>
+        </w:rPr>
+        <w:lastRenderedPageBreak/>
         <w:t>Historiadora</w:t>
       </w:r>
       <w:r>

</xml_diff>